<commit_message>
Updating ORORA stuff based on DA code
</commit_message>
<xml_diff>
--- a/Figures/orora/App5.1D_ORoraResults2017_18.docx
+++ b/Figures/orora/App5.1D_ORoraResults2017_18.docx
@@ -758,10 +758,7 @@
         <w:t xml:space="preserve">for </w:t>
       </w:r>
       <w:r>
-        <w:rPr>
-          <w:highlight w:val="yellow"/>
-        </w:rPr>
-        <w:t>755</w:t>
+        <w:t>529</w:t>
       </w:r>
       <w:r>
         <w:t xml:space="preserve"> </w:t>
@@ -773,10 +770,7 @@
         <w:t xml:space="preserve">, with approximately </w:t>
       </w:r>
       <w:r>
-        <w:rPr>
-          <w:highlight w:val="yellow"/>
-        </w:rPr>
-        <w:t>100</w:t>
+        <w:t>75</w:t>
       </w:r>
       <w:r>
         <w:t xml:space="preserve"> students per grade level</w:t>
@@ -806,10 +800,7 @@
         <w:t xml:space="preserve"> in the ORora. Overall, </w:t>
       </w:r>
       <w:r>
-        <w:rPr>
-          <w:highlight w:val="yellow"/>
-        </w:rPr>
-        <w:t>19.5</w:t>
+        <w:t>14.4</w:t>
       </w:r>
       <w:r>
         <w:t xml:space="preserve">% of SWSCD who participated in the ORExt also participated in the ORora; however, some qualified assessors elected to participate while others were required to participate due to the minimum participation rule. </w:t>
@@ -821,19 +812,13 @@
         <w:t xml:space="preserve">sample was </w:t>
       </w:r>
       <w:r>
-        <w:rPr>
-          <w:highlight w:val="yellow"/>
-        </w:rPr>
-        <w:t>64</w:t>
+        <w:t>66</w:t>
       </w:r>
       <w:r>
         <w:t xml:space="preserve">% male and </w:t>
       </w:r>
       <w:r>
-        <w:rPr>
-          <w:highlight w:val="yellow"/>
-        </w:rPr>
-        <w:t>36</w:t>
+        <w:t>34</w:t>
       </w:r>
       <w:r>
         <w:t>% female</w:t>
@@ -845,48 +830,39 @@
         <w:t xml:space="preserve"> The sample was </w:t>
       </w:r>
       <w:r>
-        <w:rPr>
-          <w:highlight w:val="yellow"/>
-        </w:rPr>
-        <w:t>61</w:t>
+        <w:t>56</w:t>
       </w:r>
       <w:r>
         <w:t xml:space="preserve">% White, </w:t>
       </w:r>
       <w:r>
-        <w:rPr>
-          <w:highlight w:val="yellow"/>
-        </w:rPr>
         <w:t>24</w:t>
       </w:r>
       <w:r>
         <w:t xml:space="preserve">% Hispanic, </w:t>
       </w:r>
       <w:r>
-        <w:rPr>
-          <w:highlight w:val="yellow"/>
-        </w:rPr>
-        <w:t>4</w:t>
+        <w:t>5</w:t>
       </w:r>
       <w:r>
         <w:t xml:space="preserve">% Asian, </w:t>
       </w:r>
       <w:r>
-        <w:rPr>
-          <w:highlight w:val="yellow"/>
-        </w:rPr>
-        <w:t>3</w:t>
+        <w:t>5</w:t>
       </w:r>
       <w:r>
         <w:t>% African-American</w:t>
       </w:r>
       <w:r>
-        <w:t xml:space="preserve">, and </w:t>
-      </w:r>
-      <w:r>
-        <w:rPr>
-          <w:highlight w:val="yellow"/>
-        </w:rPr>
+        <w:t xml:space="preserve">, </w:t>
+      </w:r>
+      <w:r>
+        <w:t xml:space="preserve">7% Multi-Ethnic, </w:t>
+      </w:r>
+      <w:r>
+        <w:t xml:space="preserve">and </w:t>
+      </w:r>
+      <w:r>
         <w:t>1</w:t>
       </w:r>
       <w:r>
@@ -1045,7 +1021,11 @@
         <w:t>participated</w:t>
       </w:r>
       <w:r>
-        <w:t xml:space="preserve"> in the ORora have very complex support needs and often have multiple disabilities and medical complications that prohibit participation in a performance-based assessment.</w:t>
+        <w:t xml:space="preserve"> in the ORora </w:t>
+      </w:r>
+      <w:r>
+        <w:lastRenderedPageBreak/>
+        <w:t>have very complex support needs and often have multiple disabilities and medical complications that prohibit participation in a performance-based assessment.</w:t>
       </w:r>
     </w:p>
     <w:p>
@@ -1059,7 +1039,6 @@
         <w:rPr>
           <w:b/>
         </w:rPr>
-        <w:lastRenderedPageBreak/>
         <w:t>Quantitative</w:t>
       </w:r>
     </w:p>
@@ -1075,19 +1054,25 @@
         <w:t xml:space="preserve">The average Total Score for the ORora was </w:t>
       </w:r>
       <w:r>
-        <w:rPr>
-          <w:highlight w:val="yellow"/>
-        </w:rPr>
-        <w:t>52.97</w:t>
+        <w:t>50.</w:t>
+      </w:r>
+      <w:r>
+        <w:t>2</w:t>
       </w:r>
       <w:r>
         <w:t xml:space="preserve"> (</w:t>
       </w:r>
       <w:r>
-        <w:rPr>
-          <w:highlight w:val="yellow"/>
-        </w:rPr>
-        <w:t>66.22</w:t>
+        <w:t>6</w:t>
+      </w:r>
+      <w:r>
+        <w:t>2</w:t>
+      </w:r>
+      <w:r>
+        <w:t>.</w:t>
+      </w:r>
+      <w:r>
+        <w:t>8</w:t>
       </w:r>
       <w:r>
         <w:t>%)</w:t>
@@ -1102,292 +1087,257 @@
         <w:t xml:space="preserve">domain </w:t>
       </w:r>
       <w:r>
-        <w:t xml:space="preserve">score was </w:t>
-      </w:r>
-      <w:r>
-        <w:rPr>
-          <w:highlight w:val="yellow"/>
-        </w:rPr>
-        <w:t>26.23</w:t>
-      </w:r>
-      <w:r>
-        <w:rPr>
-          <w:highlight w:val="yellow"/>
-        </w:rPr>
+        <w:t xml:space="preserve">score </w:t>
+      </w:r>
+      <w:r>
+        <w:t xml:space="preserve">was </w:t>
+      </w:r>
+      <w:r>
+        <w:t>24.9</w:t>
+      </w:r>
+      <w:r>
+        <w:t xml:space="preserve"> (</w:t>
+      </w:r>
+      <w:r>
+        <w:t>6</w:t>
+      </w:r>
+      <w:r>
+        <w:t>2</w:t>
+      </w:r>
+      <w:r>
+        <w:t>.</w:t>
+      </w:r>
+      <w:r>
+        <w:t>2</w:t>
+      </w:r>
+      <w:r>
+        <w:t>%)</w:t>
+      </w:r>
+      <w:r>
+        <w:t xml:space="preserve">, with sub-domain scores in Attention at </w:t>
+      </w:r>
+      <w:r>
+        <w:t>12.8</w:t>
+      </w:r>
+      <w:r>
+        <w:t xml:space="preserve"> (</w:t>
+      </w:r>
+      <w:r>
+        <w:t>63.9</w:t>
+      </w:r>
+      <w:r>
+        <w:t>%)</w:t>
+      </w:r>
+      <w:r>
+        <w:t xml:space="preserve"> and Basic Math Skills at </w:t>
+      </w:r>
+      <w:r>
+        <w:t>12.1</w:t>
+      </w:r>
+      <w:r>
         <w:t xml:space="preserve"> </w:t>
       </w:r>
       <w:r>
         <w:t>(</w:t>
       </w:r>
       <w:r>
-        <w:rPr>
-          <w:highlight w:val="yellow"/>
-        </w:rPr>
-        <w:t>65.54</w:t>
+        <w:t>60.5</w:t>
       </w:r>
       <w:r>
         <w:t>%)</w:t>
       </w:r>
       <w:r>
-        <w:t xml:space="preserve">, with sub-domain scores in Attention at </w:t>
-      </w:r>
-      <w:r>
-        <w:rPr>
-          <w:highlight w:val="yellow"/>
-        </w:rPr>
-        <w:t>13.48</w:t>
+        <w:t xml:space="preserve">. The average Communication domain score was </w:t>
+      </w:r>
+      <w:r>
+        <w:t>25.4</w:t>
       </w:r>
       <w:r>
         <w:t xml:space="preserve"> (</w:t>
       </w:r>
       <w:r>
-        <w:rPr>
-          <w:highlight w:val="yellow"/>
-        </w:rPr>
+        <w:t>63.4</w:t>
+      </w:r>
+      <w:r>
+        <w:t>%)</w:t>
+      </w:r>
+      <w:r>
+        <w:t xml:space="preserve">, which was composed of an average Receptive Language sub-domain score </w:t>
+      </w:r>
+      <w:r>
+        <w:t xml:space="preserve">average </w:t>
+      </w:r>
+      <w:r>
+        <w:t xml:space="preserve">of </w:t>
+      </w:r>
+      <w:r>
+        <w:t>13.5</w:t>
+      </w:r>
+      <w:r>
+        <w:t xml:space="preserve"> (</w:t>
+      </w:r>
+      <w:r>
         <w:t>67.4</w:t>
       </w:r>
       <w:r>
-        <w:rPr>
-          <w:highlight w:val="yellow"/>
-        </w:rPr>
-        <w:t>0</w:t>
-      </w:r>
-      <w:r>
         <w:t>%)</w:t>
       </w:r>
       <w:r>
-        <w:t xml:space="preserve"> and Basic Math Skills at </w:t>
-      </w:r>
-      <w:r>
-        <w:rPr>
-          <w:highlight w:val="yellow"/>
-        </w:rPr>
-        <w:t>12.75</w:t>
+        <w:t xml:space="preserve"> and </w:t>
+      </w:r>
+      <w:r>
+        <w:t xml:space="preserve">an </w:t>
+      </w:r>
+      <w:r>
+        <w:t xml:space="preserve">Expressive Language sub-domain score </w:t>
+      </w:r>
+      <w:r>
+        <w:t xml:space="preserve">average </w:t>
+      </w:r>
+      <w:r>
+        <w:t xml:space="preserve">of </w:t>
+      </w:r>
+      <w:r>
+        <w:t>11.9</w:t>
+      </w:r>
+      <w:r>
+        <w:t xml:space="preserve"> (</w:t>
+      </w:r>
+      <w:r>
+        <w:t>59.4</w:t>
+      </w:r>
+      <w:r>
+        <w:t>%)</w:t>
+      </w:r>
+      <w:r>
+        <w:t>.</w:t>
+      </w:r>
+      <w:r>
+        <w:t xml:space="preserve"> Complete score </w:t>
+      </w:r>
+      <w:r>
+        <w:t>results are presented in Table 2</w:t>
+      </w:r>
+      <w:r>
+        <w:t>. The ave</w:t>
+      </w:r>
+      <w:r>
+        <w:t xml:space="preserve">rage item means ranged from </w:t>
+      </w:r>
+      <w:r>
+        <w:t>2.</w:t>
+      </w:r>
+      <w:r>
+        <w:t>38</w:t>
+      </w:r>
+      <w:r>
+        <w:t xml:space="preserve"> on </w:t>
+      </w:r>
+      <w:r>
+        <w:t>Expressive Communication</w:t>
+      </w:r>
+      <w:r>
+        <w:t xml:space="preserve"> to </w:t>
+      </w:r>
+      <w:r>
+        <w:t>2.70</w:t>
+      </w:r>
+      <w:r>
+        <w:t xml:space="preserve"> o</w:t>
+      </w:r>
+      <w:r>
+        <w:t xml:space="preserve">n </w:t>
+      </w:r>
+      <w:r>
+        <w:t>Receptive Communication</w:t>
+      </w:r>
+      <w:r>
+        <w:t>.</w:t>
+      </w:r>
+      <w:r>
+        <w:t xml:space="preserve"> Average item means are presented in Table 3.</w:t>
+      </w:r>
+    </w:p>
+    <w:p>
+      <w:pPr>
+        <w:spacing w:line="480" w:lineRule="auto"/>
+        <w:rPr>
+          <w:b/>
+        </w:rPr>
+      </w:pPr>
+      <w:r>
+        <w:rPr>
+          <w:b/>
+        </w:rPr>
+        <w:t>Quali</w:t>
+      </w:r>
+      <w:r>
+        <w:rPr>
+          <w:b/>
+        </w:rPr>
+        <w:t>tative</w:t>
+      </w:r>
+    </w:p>
+    <w:p>
+      <w:pPr>
+        <w:spacing w:line="480" w:lineRule="auto"/>
+      </w:pPr>
+      <w:r>
+        <w:tab/>
+      </w:r>
+      <w:r>
+        <w:t xml:space="preserve">The narrative summary section was designed for teachers to explain their students’ access to the instruction, sensory needs, assistive technology, development of functional skills, and any areas of growth. Teachers were also encouraged to provide summary statements of student performance for future growth determinations, as well. </w:t>
+      </w:r>
+    </w:p>
+    <w:p>
+      <w:pPr>
+        <w:spacing w:line="480" w:lineRule="auto"/>
+      </w:pPr>
+      <w:r>
+        <w:tab/>
+      </w:r>
+      <w:r>
+        <w:t>Consistent with prior results, n</w:t>
+      </w:r>
+      <w:r>
+        <w:t xml:space="preserve">arrative summaries of the </w:t>
+      </w:r>
+      <w:r>
+        <w:t>201</w:t>
+      </w:r>
+      <w:r>
+        <w:t>7</w:t>
+      </w:r>
+      <w:r>
+        <w:t>-1</w:t>
+      </w:r>
+      <w:r>
+        <w:t>8</w:t>
+      </w:r>
+      <w:r>
+        <w:t xml:space="preserve"> ORora indicated </w:t>
+      </w:r>
+      <w:r>
+        <w:t xml:space="preserve">that </w:t>
+      </w:r>
+      <w:r>
+        <w:t>most students had multiple diagnoses, were non-ambulatory, and required full or partial physical assistance. Students had very low receptive communication, and very low receptive and expressive verbal</w:t>
+      </w:r>
+      <w:r>
+        <w:t xml:space="preserve"> skills. Multiple verbal prompts were</w:t>
+      </w:r>
+      <w:r>
+        <w:t xml:space="preserve"> required</w:t>
+      </w:r>
+      <w:r>
+        <w:t xml:space="preserve"> to focus student attention,</w:t>
       </w:r>
       <w:r>
         <w:t xml:space="preserve"> </w:t>
       </w:r>
       <w:r>
-        <w:t>(</w:t>
-      </w:r>
-      <w:r>
-        <w:rPr>
-          <w:highlight w:val="yellow"/>
-        </w:rPr>
-        <w:t>63.75</w:t>
-      </w:r>
-      <w:r>
-        <w:t>%)</w:t>
-      </w:r>
-      <w:r>
-        <w:t xml:space="preserve">. The average Communication domain score was </w:t>
-      </w:r>
-      <w:r>
-        <w:rPr>
-          <w:highlight w:val="yellow"/>
-        </w:rPr>
-        <w:t>26.72</w:t>
-      </w:r>
-      <w:r>
-        <w:t xml:space="preserve"> (</w:t>
-      </w:r>
-      <w:r>
-        <w:rPr>
-          <w:highlight w:val="yellow"/>
-        </w:rPr>
-        <w:t>66.78</w:t>
-      </w:r>
-      <w:r>
-        <w:t>%)</w:t>
-      </w:r>
-      <w:r>
-        <w:t xml:space="preserve">, which was composed of an average Receptive Language sub-domain score </w:t>
-      </w:r>
-      <w:r>
-        <w:t xml:space="preserve">average </w:t>
-      </w:r>
-      <w:r>
-        <w:t xml:space="preserve">of </w:t>
-      </w:r>
-      <w:r>
-        <w:rPr>
-          <w:highlight w:val="yellow"/>
-        </w:rPr>
-        <w:t>14.09</w:t>
-      </w:r>
-      <w:r>
-        <w:t xml:space="preserve"> (</w:t>
-      </w:r>
-      <w:r>
-        <w:rPr>
-          <w:highlight w:val="yellow"/>
-        </w:rPr>
-        <w:t>70.45</w:t>
-      </w:r>
-      <w:r>
-        <w:t>%)</w:t>
-      </w:r>
-      <w:r>
-        <w:t xml:space="preserve"> and </w:t>
-      </w:r>
-      <w:r>
-        <w:t xml:space="preserve">an </w:t>
-      </w:r>
-      <w:r>
-        <w:t xml:space="preserve">Expressive Language sub-domain score </w:t>
-      </w:r>
-      <w:r>
-        <w:t xml:space="preserve">average </w:t>
-      </w:r>
-      <w:r>
-        <w:t xml:space="preserve">of </w:t>
-      </w:r>
-      <w:r>
-        <w:rPr>
-          <w:highlight w:val="yellow"/>
-        </w:rPr>
-        <w:t>12.62</w:t>
-      </w:r>
-      <w:r>
-        <w:t xml:space="preserve"> (</w:t>
-      </w:r>
-      <w:r>
-        <w:rPr>
-          <w:highlight w:val="yellow"/>
-        </w:rPr>
-        <w:t>63.10</w:t>
-      </w:r>
-      <w:r>
-        <w:t>%)</w:t>
-      </w:r>
-      <w:r>
-        <w:t>.</w:t>
-      </w:r>
-      <w:r>
-        <w:t xml:space="preserve"> Complete score </w:t>
-      </w:r>
-      <w:r>
-        <w:t>results are presented in Table 2</w:t>
-      </w:r>
-      <w:r>
-        <w:t>. The ave</w:t>
-      </w:r>
-      <w:r>
-        <w:t xml:space="preserve">rage item means ranged from </w:t>
-      </w:r>
-      <w:r>
-        <w:rPr>
-          <w:highlight w:val="yellow"/>
-        </w:rPr>
-        <w:t>2.18</w:t>
-      </w:r>
-      <w:r>
-        <w:t xml:space="preserve"> on Item #3</w:t>
-      </w:r>
-      <w:r>
-        <w:t xml:space="preserve"> to </w:t>
-      </w:r>
-      <w:r>
-        <w:rPr>
-          <w:highlight w:val="yellow"/>
-        </w:rPr>
-        <w:t>3.16</w:t>
-      </w:r>
-      <w:r>
-        <w:t xml:space="preserve"> o</w:t>
-      </w:r>
-      <w:r>
-        <w:t xml:space="preserve">n </w:t>
-      </w:r>
-      <w:r>
-        <w:t>Basic Math Skills</w:t>
-      </w:r>
-      <w:r>
-        <w:t xml:space="preserve"> Item #7</w:t>
-      </w:r>
-      <w:r>
-        <w:t>.</w:t>
-      </w:r>
-      <w:r>
-        <w:t xml:space="preserve"> Average item means are presented in Table 3.</w:t>
-      </w:r>
-    </w:p>
-    <w:p>
-      <w:pPr>
-        <w:spacing w:line="480" w:lineRule="auto"/>
-        <w:rPr>
-          <w:b/>
-        </w:rPr>
-      </w:pPr>
-      <w:r>
-        <w:rPr>
-          <w:b/>
-        </w:rPr>
-        <w:t>Quali</w:t>
-      </w:r>
-      <w:r>
-        <w:rPr>
-          <w:b/>
-        </w:rPr>
-        <w:t>tative</w:t>
-      </w:r>
-    </w:p>
-    <w:p>
-      <w:pPr>
-        <w:spacing w:line="480" w:lineRule="auto"/>
-      </w:pPr>
-      <w:r>
-        <w:tab/>
-      </w:r>
-      <w:r>
-        <w:t xml:space="preserve">The narrative summary section was designed for teachers to explain their students’ access to the instruction, sensory needs, assistive technology, development of functional skills, and any areas of growth. Teachers were also encouraged to provide summary statements of student performance for future growth determinations, as well. </w:t>
-      </w:r>
-    </w:p>
-    <w:p>
-      <w:pPr>
-        <w:spacing w:line="480" w:lineRule="auto"/>
-      </w:pPr>
-      <w:r>
-        <w:tab/>
-      </w:r>
-      <w:r>
-        <w:t>Consistent with prior results, n</w:t>
-      </w:r>
-      <w:r>
-        <w:t xml:space="preserve">arrative summaries of the </w:t>
-      </w:r>
-      <w:r>
-        <w:t>201</w:t>
-      </w:r>
-      <w:r>
-        <w:t>7</w:t>
-      </w:r>
-      <w:r>
-        <w:t>-1</w:t>
-      </w:r>
-      <w:r>
-        <w:t>8</w:t>
-      </w:r>
-      <w:r>
-        <w:t xml:space="preserve"> ORora indicated </w:t>
-      </w:r>
-      <w:r>
-        <w:t xml:space="preserve">that </w:t>
-      </w:r>
-      <w:r>
-        <w:t>most students had multiple diagnoses, were non-ambulatory, and required full or partial physical assistance. Students had very low receptive communication, and very low receptive and expressive verbal</w:t>
-      </w:r>
-      <w:r>
-        <w:t xml:space="preserve"> skills. Multiple verbal prompts were</w:t>
-      </w:r>
-      <w:r>
-        <w:t xml:space="preserve"> required</w:t>
-      </w:r>
-      <w:r>
-        <w:t xml:space="preserve"> to focus student attention,</w:t>
-      </w:r>
-      <w:r>
-        <w:t xml:space="preserve"> as well as redirection and reduced task demand</w:t>
+        <w:lastRenderedPageBreak/>
+        <w:t>as well as redirection and reduced task demand</w:t>
       </w:r>
       <w:r>
         <w:t>s</w:t>
@@ -1399,11 +1349,10 @@
         <w:t>boards</w:t>
       </w:r>
       <w:r>
-        <w:t xml:space="preserve"> and other reinforcements were </w:t>
-      </w:r>
-      <w:r>
-        <w:lastRenderedPageBreak/>
-        <w:t xml:space="preserve">commonly used as rewards for work completion. Frequent breaks were often required during test administration due to student anxiety and behaviors.  </w:t>
+        <w:t xml:space="preserve"> and other reinforcements were commonly used as rewards for work completion. Frequent breaks were often required during test administration due to </w:t>
+      </w:r>
+      <w:r>
+        <w:t>student anxiety and behaviors.</w:t>
       </w:r>
     </w:p>
     <w:p>
@@ -1429,8 +1378,13 @@
         <w:t xml:space="preserve">, Proloquo2Go, picture communication such as PECS, </w:t>
       </w:r>
       <w:r>
-        <w:t xml:space="preserve">symbol and gestural communication, eye gaze, sign language, and multi-modal communication systems. </w:t>
-      </w:r>
+        <w:t>symbol and gestural communication, eye gaze, sign language, and mul</w:t>
+      </w:r>
+      <w:r>
+        <w:t>ti-modal communication systems.</w:t>
+      </w:r>
+      <w:bookmarkStart w:id="0" w:name="_GoBack"/>
+      <w:bookmarkEnd w:id="0"/>
     </w:p>
     <w:p>
       <w:pPr>
@@ -1514,7 +1468,15 @@
     </w:p>
     <w:p>
       <w:pPr>
-        <w:spacing w:line="480" w:lineRule="auto"/>
+        <w:ind w:left="720"/>
+        <w:rPr>
+          <w:color w:val="000000"/>
+        </w:rPr>
+      </w:pPr>
+    </w:p>
+    <w:p>
+      <w:pPr>
+        <w:spacing w:after="120" w:line="480" w:lineRule="auto"/>
       </w:pPr>
       <w:r>
         <w:t xml:space="preserve">Comments submitted by QAs also demonstrated that they are beginning the process of comparing this year’s ORora results to last year’s, focusing on change over time, </w:t>
@@ -1550,7 +1512,15 @@
           <w:rFonts w:eastAsia="Times New Roman" w:cs="Times New Roman"/>
           <w:color w:val="000000"/>
         </w:rPr>
-        <w:t xml:space="preserve"> increasing skills in using his AAC (iPad with Proloquo2Go) are a significant factor in his increased scores in communication and level of attention. He is able to access instruction in early math concepts and demonstrate his understanding.</w:t>
+        <w:t xml:space="preserve"> increasing skills in using his AAC (iPad with Proloquo2Go) are a </w:t>
+      </w:r>
+      <w:r>
+        <w:rPr>
+          <w:rFonts w:eastAsia="Times New Roman" w:cs="Times New Roman"/>
+          <w:color w:val="000000"/>
+        </w:rPr>
+        <w:lastRenderedPageBreak/>
+        <w:t>significant factor in his increased scores in communication and level of attention. He is able to access instruction in early math concepts and demonstrate his understanding.</w:t>
       </w:r>
       <w:r>
         <w:rPr>
@@ -1652,10 +1622,7 @@
         <w:t xml:space="preserve">Quantitative results indicate that a total of </w:t>
       </w:r>
       <w:r>
-        <w:rPr>
-          <w:highlight w:val="yellow"/>
-        </w:rPr>
-        <w:t>755</w:t>
+        <w:t>529</w:t>
       </w:r>
       <w:r>
         <w:t xml:space="preserve"> students across all tested grades</w:t>
@@ -1837,10 +1804,10 @@
         <w:tblLook w:val="04A0" w:firstRow="1" w:lastRow="0" w:firstColumn="1" w:lastColumn="0" w:noHBand="0" w:noVBand="1"/>
       </w:tblPr>
       <w:tblGrid>
-        <w:gridCol w:w="2549"/>
-        <w:gridCol w:w="2516"/>
-        <w:gridCol w:w="2420"/>
-        <w:gridCol w:w="2571"/>
+        <w:gridCol w:w="2495"/>
+        <w:gridCol w:w="2454"/>
+        <w:gridCol w:w="2371"/>
+        <w:gridCol w:w="2520"/>
       </w:tblGrid>
       <w:tr>
         <w:trPr>
@@ -2035,15 +2002,9 @@
           <w:p>
             <w:pPr>
               <w:jc w:val="center"/>
-              <w:rPr>
-                <w:highlight w:val="yellow"/>
-              </w:rPr>
-            </w:pPr>
-            <w:r>
-              <w:rPr>
-                <w:highlight w:val="yellow"/>
-              </w:rPr>
-              <w:t>101</w:t>
+            </w:pPr>
+            <w:r>
+              <w:t>79</w:t>
             </w:r>
           </w:p>
         </w:tc>
@@ -2110,15 +2071,9 @@
           <w:p>
             <w:pPr>
               <w:jc w:val="center"/>
-              <w:rPr>
-                <w:highlight w:val="yellow"/>
-              </w:rPr>
-            </w:pPr>
-            <w:r>
-              <w:rPr>
-                <w:highlight w:val="yellow"/>
-              </w:rPr>
-              <w:t>102</w:t>
+            </w:pPr>
+            <w:r>
+              <w:t>66</w:t>
             </w:r>
           </w:p>
         </w:tc>
@@ -2179,15 +2134,9 @@
           <w:p>
             <w:pPr>
               <w:jc w:val="center"/>
-              <w:rPr>
-                <w:highlight w:val="yellow"/>
-              </w:rPr>
-            </w:pPr>
-            <w:r>
-              <w:rPr>
-                <w:highlight w:val="yellow"/>
-              </w:rPr>
-              <w:t>124</w:t>
+            </w:pPr>
+            <w:r>
+              <w:t>91</w:t>
             </w:r>
           </w:p>
         </w:tc>
@@ -2248,15 +2197,9 @@
           <w:p>
             <w:pPr>
               <w:jc w:val="center"/>
-              <w:rPr>
-                <w:highlight w:val="yellow"/>
-              </w:rPr>
-            </w:pPr>
-            <w:r>
-              <w:rPr>
-                <w:highlight w:val="yellow"/>
-              </w:rPr>
-              <w:t>132</w:t>
+            </w:pPr>
+            <w:r>
+              <w:t>102</w:t>
             </w:r>
           </w:p>
         </w:tc>
@@ -2317,15 +2260,9 @@
           <w:p>
             <w:pPr>
               <w:jc w:val="center"/>
-              <w:rPr>
-                <w:highlight w:val="yellow"/>
-              </w:rPr>
-            </w:pPr>
-            <w:r>
-              <w:rPr>
-                <w:highlight w:val="yellow"/>
-              </w:rPr>
-              <w:t>105</w:t>
+            </w:pPr>
+            <w:r>
+              <w:t>68</w:t>
             </w:r>
           </w:p>
         </w:tc>
@@ -2386,15 +2323,9 @@
           <w:p>
             <w:pPr>
               <w:jc w:val="center"/>
-              <w:rPr>
-                <w:highlight w:val="yellow"/>
-              </w:rPr>
-            </w:pPr>
-            <w:r>
-              <w:rPr>
-                <w:highlight w:val="yellow"/>
-              </w:rPr>
-              <w:t>111</w:t>
+            </w:pPr>
+            <w:r>
+              <w:t>65</w:t>
             </w:r>
           </w:p>
         </w:tc>
@@ -2455,15 +2386,9 @@
           <w:p>
             <w:pPr>
               <w:jc w:val="center"/>
-              <w:rPr>
-                <w:highlight w:val="yellow"/>
-              </w:rPr>
-            </w:pPr>
-            <w:r>
-              <w:rPr>
-                <w:highlight w:val="yellow"/>
-              </w:rPr>
-              <w:t>79</w:t>
+            </w:pPr>
+            <w:r>
+              <w:t>58</w:t>
             </w:r>
           </w:p>
         </w:tc>
@@ -2530,15 +2455,12 @@
           <w:p>
             <w:pPr>
               <w:jc w:val="center"/>
-              <w:rPr>
-                <w:highlight w:val="yellow"/>
-              </w:rPr>
-            </w:pPr>
-            <w:r>
-              <w:rPr>
-                <w:highlight w:val="yellow"/>
-              </w:rPr>
-              <w:t>754*</w:t>
+            </w:pPr>
+            <w:r>
+              <w:t>52</w:t>
+            </w:r>
+            <w:r>
+              <w:t>9</w:t>
             </w:r>
           </w:p>
         </w:tc>
@@ -2604,22 +2526,19 @@
               <w:t>Note.</w:t>
             </w:r>
             <w:r>
-              <w:t xml:space="preserve"> The percentages listed above are based upon overall grade level sample for the 2016-17 ORExt ELA assessments. </w:t>
-            </w:r>
-          </w:p>
-          <w:p/>
-          <w:p>
-            <w:r>
-              <w:t>*There was also one 12</w:t>
-            </w:r>
-            <w:r>
-              <w:rPr>
-                <w:vertAlign w:val="superscript"/>
-              </w:rPr>
-              <w:t>th</w:t>
-            </w:r>
-            <w:r>
-              <w:t xml:space="preserve"> Grade student who participated in the ORora.</w:t>
+              <w:t xml:space="preserve"> The percentages listed above are based upon overall grade level sample for the 201</w:t>
+            </w:r>
+            <w:r>
+              <w:t>7</w:t>
+            </w:r>
+            <w:r>
+              <w:t>-1</w:t>
+            </w:r>
+            <w:r>
+              <w:t>8</w:t>
+            </w:r>
+            <w:r>
+              <w:t xml:space="preserve"> ORExt ELA assessments.</w:t>
             </w:r>
           </w:p>
         </w:tc>
@@ -2641,10 +2560,10 @@
         <w:tblLook w:val="04A0" w:firstRow="1" w:lastRow="0" w:firstColumn="1" w:lastColumn="0" w:noHBand="0" w:noVBand="1"/>
       </w:tblPr>
       <w:tblGrid>
-        <w:gridCol w:w="2692"/>
-        <w:gridCol w:w="2603"/>
-        <w:gridCol w:w="2451"/>
-        <w:gridCol w:w="2310"/>
+        <w:gridCol w:w="2659"/>
+        <w:gridCol w:w="2551"/>
+        <w:gridCol w:w="2383"/>
+        <w:gridCol w:w="2247"/>
       </w:tblGrid>
       <w:tr>
         <w:tc>
@@ -2890,21 +2809,9 @@
           <w:p>
             <w:pPr>
               <w:jc w:val="center"/>
-              <w:rPr>
-                <w:highlight w:val="yellow"/>
-              </w:rPr>
-            </w:pPr>
-            <w:r>
-              <w:rPr>
-                <w:highlight w:val="yellow"/>
-              </w:rPr>
-              <w:t>26.2</w:t>
-            </w:r>
-            <w:r>
-              <w:rPr>
-                <w:highlight w:val="yellow"/>
-              </w:rPr>
-              <w:t>3</w:t>
+            </w:pPr>
+            <w:r>
+              <w:t>24.9</w:t>
             </w:r>
           </w:p>
         </w:tc>
@@ -2918,15 +2825,9 @@
           <w:p>
             <w:pPr>
               <w:jc w:val="center"/>
-              <w:rPr>
-                <w:highlight w:val="yellow"/>
-              </w:rPr>
-            </w:pPr>
-            <w:r>
-              <w:rPr>
-                <w:highlight w:val="yellow"/>
-              </w:rPr>
-              <w:t>65.54</w:t>
+            </w:pPr>
+            <w:r>
+              <w:t>62.2</w:t>
             </w:r>
           </w:p>
         </w:tc>
@@ -2966,15 +2867,13 @@
               <w:jc w:val="center"/>
               <w:rPr>
                 <w:i/>
-                <w:highlight w:val="yellow"/>
               </w:rPr>
             </w:pPr>
             <w:r>
               <w:rPr>
                 <w:i/>
-                <w:highlight w:val="yellow"/>
-              </w:rPr>
-              <w:t>13.48</w:t>
+              </w:rPr>
+              <w:t>12.8</w:t>
             </w:r>
           </w:p>
         </w:tc>
@@ -2987,15 +2886,13 @@
               <w:jc w:val="center"/>
               <w:rPr>
                 <w:i/>
-                <w:highlight w:val="yellow"/>
               </w:rPr>
             </w:pPr>
             <w:r>
               <w:rPr>
                 <w:i/>
-                <w:highlight w:val="yellow"/>
-              </w:rPr>
-              <w:t>67.40</w:t>
+              </w:rPr>
+              <w:t>63.9</w:t>
             </w:r>
           </w:p>
         </w:tc>
@@ -3035,15 +2932,13 @@
               <w:jc w:val="center"/>
               <w:rPr>
                 <w:i/>
-                <w:highlight w:val="yellow"/>
               </w:rPr>
             </w:pPr>
             <w:r>
               <w:rPr>
                 <w:i/>
-                <w:highlight w:val="yellow"/>
-              </w:rPr>
-              <w:t>12.75</w:t>
+              </w:rPr>
+              <w:t>12.1</w:t>
             </w:r>
           </w:p>
         </w:tc>
@@ -3056,15 +2951,13 @@
               <w:jc w:val="center"/>
               <w:rPr>
                 <w:i/>
-                <w:highlight w:val="yellow"/>
               </w:rPr>
             </w:pPr>
             <w:r>
               <w:rPr>
                 <w:i/>
-                <w:highlight w:val="yellow"/>
-              </w:rPr>
-              <w:t>63.75</w:t>
+              </w:rPr>
+              <w:t>60.5</w:t>
             </w:r>
           </w:p>
         </w:tc>
@@ -3100,15 +2993,9 @@
           <w:p>
             <w:pPr>
               <w:jc w:val="center"/>
-              <w:rPr>
-                <w:highlight w:val="yellow"/>
-              </w:rPr>
-            </w:pPr>
-            <w:r>
-              <w:rPr>
-                <w:highlight w:val="yellow"/>
-              </w:rPr>
-              <w:t>26.72</w:t>
+            </w:pPr>
+            <w:r>
+              <w:t>25.4</w:t>
             </w:r>
           </w:p>
         </w:tc>
@@ -3119,15 +3006,9 @@
           <w:p>
             <w:pPr>
               <w:jc w:val="center"/>
-              <w:rPr>
-                <w:highlight w:val="yellow"/>
-              </w:rPr>
-            </w:pPr>
-            <w:r>
-              <w:rPr>
-                <w:highlight w:val="yellow"/>
-              </w:rPr>
-              <w:t>66.78</w:t>
+            </w:pPr>
+            <w:r>
+              <w:t>63.4</w:t>
             </w:r>
           </w:p>
         </w:tc>
@@ -3167,15 +3048,13 @@
               <w:jc w:val="center"/>
               <w:rPr>
                 <w:i/>
-                <w:highlight w:val="yellow"/>
               </w:rPr>
             </w:pPr>
             <w:r>
               <w:rPr>
                 <w:i/>
-                <w:highlight w:val="yellow"/>
-              </w:rPr>
-              <w:t>14.09</w:t>
+              </w:rPr>
+              <w:t>13.5</w:t>
             </w:r>
           </w:p>
         </w:tc>
@@ -3188,15 +3067,13 @@
               <w:jc w:val="center"/>
               <w:rPr>
                 <w:i/>
-                <w:highlight w:val="yellow"/>
               </w:rPr>
             </w:pPr>
             <w:r>
               <w:rPr>
                 <w:i/>
-                <w:highlight w:val="yellow"/>
-              </w:rPr>
-              <w:t>70.45</w:t>
+              </w:rPr>
+              <w:t>67.4</w:t>
             </w:r>
           </w:p>
         </w:tc>
@@ -3236,15 +3113,13 @@
               <w:jc w:val="center"/>
               <w:rPr>
                 <w:i/>
-                <w:highlight w:val="yellow"/>
               </w:rPr>
             </w:pPr>
             <w:r>
               <w:rPr>
                 <w:i/>
-                <w:highlight w:val="yellow"/>
-              </w:rPr>
-              <w:t>12.62</w:t>
+              </w:rPr>
+              <w:t>11.9</w:t>
             </w:r>
           </w:p>
         </w:tc>
@@ -3257,15 +3132,13 @@
               <w:jc w:val="center"/>
               <w:rPr>
                 <w:i/>
-                <w:highlight w:val="yellow"/>
               </w:rPr>
             </w:pPr>
             <w:r>
               <w:rPr>
                 <w:i/>
-                <w:highlight w:val="yellow"/>
-              </w:rPr>
-              <w:t>63.10</w:t>
+              </w:rPr>
+              <w:t>59.4</w:t>
             </w:r>
           </w:p>
         </w:tc>
@@ -3326,9 +3199,8 @@
             <w:r>
               <w:rPr>
                 <w:b/>
-                <w:highlight w:val="yellow"/>
-              </w:rPr>
-              <w:t>52.97</w:t>
+              </w:rPr>
+              <w:t>50.2</w:t>
             </w:r>
           </w:p>
         </w:tc>
@@ -3350,9 +3222,26 @@
             <w:r>
               <w:rPr>
                 <w:b/>
-                <w:highlight w:val="yellow"/>
-              </w:rPr>
-              <w:t>66.22</w:t>
+              </w:rPr>
+              <w:t>6</w:t>
+            </w:r>
+            <w:r>
+              <w:rPr>
+                <w:b/>
+              </w:rPr>
+              <w:t>2</w:t>
+            </w:r>
+            <w:r>
+              <w:rPr>
+                <w:b/>
+              </w:rPr>
+              <w:t>.</w:t>
+            </w:r>
+            <w:r>
+              <w:rPr>
+                <w:b/>
+              </w:rPr>
+              <w:t>8</w:t>
             </w:r>
           </w:p>
         </w:tc>
@@ -3610,21 +3499,12 @@
           <w:p>
             <w:pPr>
               <w:jc w:val="center"/>
-              <w:rPr>
-                <w:highlight w:val="yellow"/>
-              </w:rPr>
-            </w:pPr>
-            <w:r>
-              <w:rPr>
-                <w:highlight w:val="yellow"/>
-              </w:rPr>
+            </w:pPr>
+            <w:r>
               <w:t>2.</w:t>
             </w:r>
             <w:r>
-              <w:rPr>
-                <w:highlight w:val="yellow"/>
-              </w:rPr>
-              <w:t>62</w:t>
+              <w:t>49</w:t>
             </w:r>
           </w:p>
         </w:tc>
@@ -3664,15 +3544,19 @@
               <w:jc w:val="center"/>
               <w:rPr>
                 <w:i/>
-                <w:highlight w:val="yellow"/>
               </w:rPr>
             </w:pPr>
             <w:r>
               <w:rPr>
                 <w:i/>
-                <w:highlight w:val="yellow"/>
-              </w:rPr>
-              <w:t>2.70</w:t>
+              </w:rPr>
+              <w:t>2.</w:t>
+            </w:r>
+            <w:r>
+              <w:rPr>
+                <w:i/>
+              </w:rPr>
+              <w:t>55</w:t>
             </w:r>
           </w:p>
         </w:tc>
@@ -3712,22 +3596,19 @@
               <w:jc w:val="center"/>
               <w:rPr>
                 <w:i/>
-                <w:highlight w:val="yellow"/>
               </w:rPr>
             </w:pPr>
             <w:r>
               <w:rPr>
                 <w:i/>
-                <w:highlight w:val="yellow"/>
-              </w:rPr>
-              <w:t>2.5</w:t>
+              </w:rPr>
+              <w:t>2.</w:t>
             </w:r>
             <w:r>
               <w:rPr>
                 <w:i/>
-                <w:highlight w:val="yellow"/>
-              </w:rPr>
-              <w:t>5</w:t>
+              </w:rPr>
+              <w:t>42</w:t>
             </w:r>
           </w:p>
         </w:tc>
@@ -3760,15 +3641,12 @@
           <w:p>
             <w:pPr>
               <w:jc w:val="center"/>
-              <w:rPr>
-                <w:highlight w:val="yellow"/>
-              </w:rPr>
-            </w:pPr>
-            <w:r>
-              <w:rPr>
-                <w:highlight w:val="yellow"/>
-              </w:rPr>
-              <w:t>2.67</w:t>
+            </w:pPr>
+            <w:r>
+              <w:t>2.</w:t>
+            </w:r>
+            <w:r>
+              <w:t>54</w:t>
             </w:r>
           </w:p>
         </w:tc>
@@ -3808,15 +3686,19 @@
               <w:jc w:val="center"/>
               <w:rPr>
                 <w:i/>
-                <w:highlight w:val="yellow"/>
               </w:rPr>
             </w:pPr>
             <w:r>
               <w:rPr>
                 <w:i/>
-                <w:highlight w:val="yellow"/>
-              </w:rPr>
-              <w:t>2.82</w:t>
+              </w:rPr>
+              <w:t>2.</w:t>
+            </w:r>
+            <w:r>
+              <w:rPr>
+                <w:i/>
+              </w:rPr>
+              <w:t>70</w:t>
             </w:r>
           </w:p>
         </w:tc>
@@ -3865,15 +3747,19 @@
               <w:jc w:val="center"/>
               <w:rPr>
                 <w:i/>
-                <w:highlight w:val="yellow"/>
               </w:rPr>
             </w:pPr>
             <w:r>
               <w:rPr>
                 <w:i/>
-                <w:highlight w:val="yellow"/>
-              </w:rPr>
-              <w:t>2.52</w:t>
+              </w:rPr>
+              <w:t>2.</w:t>
+            </w:r>
+            <w:r>
+              <w:rPr>
+                <w:i/>
+              </w:rPr>
+              <w:t>38</w:t>
             </w:r>
           </w:p>
         </w:tc>
@@ -4311,11 +4197,11 @@
         <w:tblLook w:val="04A0" w:firstRow="1" w:lastRow="0" w:firstColumn="1" w:lastColumn="0" w:noHBand="0" w:noVBand="1"/>
       </w:tblPr>
       <w:tblGrid>
-        <w:gridCol w:w="5254"/>
-        <w:gridCol w:w="1128"/>
-        <w:gridCol w:w="1128"/>
-        <w:gridCol w:w="1144"/>
-        <w:gridCol w:w="1402"/>
+        <w:gridCol w:w="5135"/>
+        <w:gridCol w:w="1103"/>
+        <w:gridCol w:w="1103"/>
+        <w:gridCol w:w="1119"/>
+        <w:gridCol w:w="1370"/>
       </w:tblGrid>
       <w:tr>
         <w:tc>
@@ -5160,11 +5046,11 @@
         <w:tblLook w:val="04A0" w:firstRow="1" w:lastRow="0" w:firstColumn="1" w:lastColumn="0" w:noHBand="0" w:noVBand="1"/>
       </w:tblPr>
       <w:tblGrid>
-        <w:gridCol w:w="5003"/>
-        <w:gridCol w:w="1074"/>
-        <w:gridCol w:w="1074"/>
-        <w:gridCol w:w="1090"/>
-        <w:gridCol w:w="1335"/>
+        <w:gridCol w:w="4885"/>
+        <w:gridCol w:w="1049"/>
+        <w:gridCol w:w="1049"/>
+        <w:gridCol w:w="1064"/>
+        <w:gridCol w:w="1303"/>
       </w:tblGrid>
       <w:tr>
         <w:tc>
@@ -6030,7 +5916,7 @@
         <w:tblLook w:val="04A0" w:firstRow="1" w:lastRow="0" w:firstColumn="1" w:lastColumn="0" w:noHBand="0" w:noVBand="1"/>
       </w:tblPr>
       <w:tblGrid>
-        <w:gridCol w:w="8164"/>
+        <w:gridCol w:w="7938"/>
         <w:gridCol w:w="1412"/>
       </w:tblGrid>
       <w:tr>
@@ -6255,8 +6141,8 @@
         <w:tblLook w:val="04A0" w:firstRow="1" w:lastRow="0" w:firstColumn="1" w:lastColumn="0" w:noHBand="0" w:noVBand="1"/>
       </w:tblPr>
       <w:tblGrid>
-        <w:gridCol w:w="3414"/>
-        <w:gridCol w:w="1557"/>
+        <w:gridCol w:w="3279"/>
+        <w:gridCol w:w="1466"/>
         <w:gridCol w:w="1365"/>
         <w:gridCol w:w="1746"/>
         <w:gridCol w:w="1494"/>
@@ -7443,9 +7329,9 @@
         <w:tblLook w:val="04A0" w:firstRow="1" w:lastRow="0" w:firstColumn="1" w:lastColumn="0" w:noHBand="0" w:noVBand="1"/>
       </w:tblPr>
       <w:tblGrid>
-        <w:gridCol w:w="3801"/>
-        <w:gridCol w:w="1151"/>
-        <w:gridCol w:w="1384"/>
+        <w:gridCol w:w="3686"/>
+        <w:gridCol w:w="1098"/>
+        <w:gridCol w:w="1326"/>
         <w:gridCol w:w="1746"/>
         <w:gridCol w:w="1494"/>
       </w:tblGrid>
@@ -8320,8 +8206,8 @@
         <w:tblLook w:val="04A0" w:firstRow="1" w:lastRow="0" w:firstColumn="1" w:lastColumn="0" w:noHBand="0" w:noVBand="1"/>
       </w:tblPr>
       <w:tblGrid>
-        <w:gridCol w:w="7573"/>
-        <w:gridCol w:w="2003"/>
+        <w:gridCol w:w="7394"/>
+        <w:gridCol w:w="1956"/>
       </w:tblGrid>
       <w:tr>
         <w:tc>
@@ -8544,8 +8430,8 @@
         <w:tblLook w:val="04A0" w:firstRow="1" w:lastRow="0" w:firstColumn="1" w:lastColumn="0" w:noHBand="0" w:noVBand="1"/>
       </w:tblPr>
       <w:tblGrid>
-        <w:gridCol w:w="4082"/>
-        <w:gridCol w:w="4082"/>
+        <w:gridCol w:w="3969"/>
+        <w:gridCol w:w="3969"/>
         <w:gridCol w:w="1412"/>
       </w:tblGrid>
       <w:tr>
@@ -9302,7 +9188,7 @@
         <w:tblLook w:val="04A0" w:firstRow="1" w:lastRow="0" w:firstColumn="1" w:lastColumn="0" w:noHBand="0" w:noVBand="1"/>
       </w:tblPr>
       <w:tblGrid>
-        <w:gridCol w:w="9576"/>
+        <w:gridCol w:w="9350"/>
       </w:tblGrid>
       <w:tr>
         <w:tc>
@@ -9639,8 +9525,6 @@
         </w:rPr>
         <w:t>8</w:t>
       </w:r>
-      <w:bookmarkStart w:id="0" w:name="_GoBack"/>
-      <w:bookmarkEnd w:id="0"/>
       <w:r>
         <w:rPr>
           <w:rFonts w:cs="Calibri"/>
@@ -10088,10 +9972,10 @@
         <w:tblLook w:val="04A0" w:firstRow="1" w:lastRow="0" w:firstColumn="1" w:lastColumn="0" w:noHBand="0" w:noVBand="1"/>
       </w:tblPr>
       <w:tblGrid>
-        <w:gridCol w:w="2190"/>
-        <w:gridCol w:w="2423"/>
-        <w:gridCol w:w="2423"/>
-        <w:gridCol w:w="2423"/>
+        <w:gridCol w:w="2138"/>
+        <w:gridCol w:w="2366"/>
+        <w:gridCol w:w="2366"/>
+        <w:gridCol w:w="2366"/>
       </w:tblGrid>
       <w:tr>
         <w:tc>
@@ -10812,10 +10696,10 @@
         <w:tblLook w:val="04A0" w:firstRow="1" w:lastRow="0" w:firstColumn="1" w:lastColumn="0" w:noHBand="0" w:noVBand="1"/>
       </w:tblPr>
       <w:tblGrid>
-        <w:gridCol w:w="2181"/>
-        <w:gridCol w:w="1986"/>
-        <w:gridCol w:w="2321"/>
-        <w:gridCol w:w="2404"/>
+        <w:gridCol w:w="2128"/>
+        <w:gridCol w:w="1940"/>
+        <w:gridCol w:w="2266"/>
+        <w:gridCol w:w="2348"/>
       </w:tblGrid>
       <w:tr>
         <w:tc>
@@ -10950,23 +10834,7 @@
                 <w:rFonts w:cs="Times New Roman"/>
                 <w:lang w:eastAsia="ja-JP"/>
               </w:rPr>
-              <w:t xml:space="preserve">Student's behavior is not </w:t>
-            </w:r>
-            <w:proofErr w:type="gramStart"/>
-            <w:r>
-              <w:rPr>
-                <w:rFonts w:cs="Times New Roman"/>
-                <w:lang w:eastAsia="ja-JP"/>
-              </w:rPr>
-              <w:t>purposeful, but</w:t>
-            </w:r>
-            <w:proofErr w:type="gramEnd"/>
-            <w:r>
-              <w:rPr>
-                <w:rFonts w:cs="Times New Roman"/>
-                <w:lang w:eastAsia="ja-JP"/>
-              </w:rPr>
-              <w:t xml:space="preserve"> may be reflective of the student's current status </w:t>
+              <w:t xml:space="preserve">Student's behavior is not purposeful, but may be reflective of the student's current status </w:t>
             </w:r>
             <w:r>
               <w:rPr>
@@ -11083,30 +10951,14 @@
                 <w:rFonts w:cs="Times New Roman"/>
                 <w:lang w:eastAsia="ja-JP"/>
               </w:rPr>
-              <w:t xml:space="preserve">Student behaves </w:t>
-            </w:r>
-            <w:proofErr w:type="gramStart"/>
+              <w:t>Student behaves purposefully</w:t>
+            </w:r>
             <w:r>
               <w:rPr>
                 <w:rFonts w:cs="Times New Roman"/>
                 <w:lang w:eastAsia="ja-JP"/>
               </w:rPr>
-              <w:t>purposefully</w:t>
-            </w:r>
-            <w:r>
-              <w:rPr>
-                <w:rFonts w:cs="Times New Roman"/>
-                <w:lang w:eastAsia="ja-JP"/>
-              </w:rPr>
-              <w:t>, but</w:t>
-            </w:r>
-            <w:proofErr w:type="gramEnd"/>
-            <w:r>
-              <w:rPr>
-                <w:rFonts w:cs="Times New Roman"/>
-                <w:lang w:eastAsia="ja-JP"/>
-              </w:rPr>
-              <w:t xml:space="preserve"> </w:t>
+              <w:t xml:space="preserve">, but </w:t>
             </w:r>
             <w:r>
               <w:rPr>
@@ -15114,10 +14966,6 @@
     <w:lsdException w:name="Book Title" w:uiPriority="33" w:qFormat="1"/>
     <w:lsdException w:name="Bibliography" w:semiHidden="1" w:uiPriority="37" w:unhideWhenUsed="1"/>
     <w:lsdException w:name="TOC Heading" w:semiHidden="1" w:uiPriority="39" w:unhideWhenUsed="1" w:qFormat="1"/>
-    <w:lsdException w:name="Grid Table Light" w:semiHidden="1" w:unhideWhenUsed="1"/>
-    <w:lsdException w:name="Grid Table 1 Light" w:semiHidden="1" w:unhideWhenUsed="1"/>
-    <w:lsdException w:name="Grid Table 2" w:semiHidden="1" w:unhideWhenUsed="1"/>
-    <w:lsdException w:name="Grid Table 3" w:semiHidden="1" w:unhideWhenUsed="1"/>
     <w:lsdException w:name="Grid Table 4" w:uiPriority="49"/>
     <w:lsdException w:name="Grid Table 5 Dark" w:uiPriority="50"/>
     <w:lsdException w:name="Grid Table 6 Colorful" w:uiPriority="51"/>
@@ -15820,7 +15668,7 @@
 </file>
 
 <file path=customXml/itemProps1.xml><?xml version="1.0" encoding="utf-8"?>
-<ds:datastoreItem xmlns:ds="http://schemas.openxmlformats.org/officeDocument/2006/customXml" ds:itemID="{3594DC27-A4E2-2D4F-9942-C321B73D64E4}">
+<ds:datastoreItem xmlns:ds="http://schemas.openxmlformats.org/officeDocument/2006/customXml" ds:itemID="{A6B7CD88-76CF-1E41-BDCE-8AFBA35A75EB}">
   <ds:schemaRefs>
     <ds:schemaRef ds:uri="http://schemas.openxmlformats.org/officeDocument/2006/bibliography"/>
   </ds:schemaRefs>

</xml_diff>